<commit_message>
Update ICS411 Assignment 3 report document
</commit_message>
<xml_diff>
--- a/ICS411/Assignment3/report/Fisher_Shannon_Assign3_Report.docx
+++ b/ICS411/Assignment3/report/Fisher_Shannon_Assign3_Report.docx
@@ -1,6 +1,6 @@
 
 <file path=word/document.xml><?xml version="1.0" encoding="utf-8"?>
-<w:document xmlns:wpc="http://schemas.microsoft.com/office/word/2010/wordprocessingCanvas" xmlns:mc="http://schemas.openxmlformats.org/markup-compatibility/2006" xmlns:o="urn:schemas-microsoft-com:office:office" xmlns:r="http://schemas.openxmlformats.org/officeDocument/2006/relationships" xmlns:m="http://schemas.openxmlformats.org/officeDocument/2006/math" xmlns:v="urn:schemas-microsoft-com:vml" xmlns:wp14="http://schemas.microsoft.com/office/word/2010/wordprocessingDrawing" xmlns:wp="http://schemas.openxmlformats.org/drawingml/2006/wordprocessingDrawing" xmlns:w10="urn:schemas-microsoft-com:office:word" xmlns:w="http://schemas.openxmlformats.org/wordprocessingml/2006/main" xmlns:w14="http://schemas.microsoft.com/office/word/2010/wordml" xmlns:w15="http://schemas.microsoft.com/office/word/2012/wordml" xmlns:wpg="http://schemas.microsoft.com/office/word/2010/wordprocessingGroup" xmlns:wpi="http://schemas.microsoft.com/office/word/2010/wordprocessingInk" xmlns:wne="http://schemas.microsoft.com/office/word/2006/wordml" xmlns:wps="http://schemas.microsoft.com/office/word/2010/wordprocessingShape" mc:Ignorable="w14 w15 wp14">
+<w:document xmlns:wpc="http://schemas.microsoft.com/office/word/2010/wordprocessingCanvas" xmlns:cx="http://schemas.microsoft.com/office/drawing/2014/chartex" xmlns:cx1="http://schemas.microsoft.com/office/drawing/2015/9/8/chartex" xmlns:cx2="http://schemas.microsoft.com/office/drawing/2015/10/21/chartex" xmlns:cx3="http://schemas.microsoft.com/office/drawing/2016/5/9/chartex" xmlns:cx4="http://schemas.microsoft.com/office/drawing/2016/5/10/chartex" xmlns:cx5="http://schemas.microsoft.com/office/drawing/2016/5/11/chartex" xmlns:cx6="http://schemas.microsoft.com/office/drawing/2016/5/12/chartex" xmlns:cx7="http://schemas.microsoft.com/office/drawing/2016/5/13/chartex" xmlns:cx8="http://schemas.microsoft.com/office/drawing/2016/5/14/chartex" xmlns:mc="http://schemas.openxmlformats.org/markup-compatibility/2006" xmlns:aink="http://schemas.microsoft.com/office/drawing/2016/ink" xmlns:am3d="http://schemas.microsoft.com/office/drawing/2017/model3d" xmlns:o="urn:schemas-microsoft-com:office:office" xmlns:r="http://schemas.openxmlformats.org/officeDocument/2006/relationships" xmlns:m="http://schemas.openxmlformats.org/officeDocument/2006/math" xmlns:v="urn:schemas-microsoft-com:vml" xmlns:wp14="http://schemas.microsoft.com/office/word/2010/wordprocessingDrawing" xmlns:wp="http://schemas.openxmlformats.org/drawingml/2006/wordprocessingDrawing" xmlns:w10="urn:schemas-microsoft-com:office:word" xmlns:w="http://schemas.openxmlformats.org/wordprocessingml/2006/main" xmlns:w14="http://schemas.microsoft.com/office/word/2010/wordml" xmlns:w15="http://schemas.microsoft.com/office/word/2012/wordml" xmlns:w16cid="http://schemas.microsoft.com/office/word/2016/wordml/cid" xmlns:w16se="http://schemas.microsoft.com/office/word/2015/wordml/symex" xmlns:wpg="http://schemas.microsoft.com/office/word/2010/wordprocessingGroup" xmlns:wpi="http://schemas.microsoft.com/office/word/2010/wordprocessingInk" xmlns:wne="http://schemas.microsoft.com/office/word/2006/wordml" xmlns:wps="http://schemas.microsoft.com/office/word/2010/wordprocessingShape" mc:Ignorable="w14 w15 w16se w16cid wp14">
   <w:body>
     <w:p>
       <w:pPr>
@@ -345,8 +345,6 @@
           <w:szCs w:val="24"/>
         </w:rPr>
       </w:pPr>
-      <w:bookmarkStart w:id="0" w:name="_GoBack"/>
-      <w:bookmarkEnd w:id="0"/>
     </w:p>
     <w:p>
       <w:pPr>
@@ -3363,6 +3361,18 @@
         <w:lastRenderedPageBreak/>
         <w:t>FILE: Number of bytes read</w:t>
       </w:r>
+      <w:r>
+        <w:rPr>
+          <w:b/>
+        </w:rPr>
+        <w:t xml:space="preserve"> / </w:t>
+      </w:r>
+      <w:r>
+        <w:rPr>
+          <w:b/>
+        </w:rPr>
+        <w:t>FILE: Number of bytes written</w:t>
+      </w:r>
     </w:p>
     <w:p>
       <w:pPr>
@@ -3370,6 +3380,9 @@
         <w:ind w:left="288"/>
         <w:contextualSpacing/>
       </w:pPr>
+      <w:r>
+        <w:t>Efficiency appears to have improved in Case 2 due to the use of the combiner.  This should have been true for Case 4 as well, despite the table showing otherwise.</w:t>
+      </w:r>
     </w:p>
     <w:p>
       <w:pPr>
@@ -3391,7 +3404,7 @@
         <w:rPr>
           <w:b/>
         </w:rPr>
-        <w:t>FILE: Number of bytes written</w:t>
+        <w:t>HDFS: Number of bytes written</w:t>
       </w:r>
     </w:p>
     <w:p>
@@ -3400,6 +3413,9 @@
         <w:ind w:left="288"/>
         <w:contextualSpacing/>
       </w:pPr>
+      <w:r>
+        <w:t>The difference here appears to be related to the fact that the partitioner is utilizing 13 different reducers.</w:t>
+      </w:r>
     </w:p>
     <w:p>
       <w:pPr>
@@ -3421,7 +3437,7 @@
         <w:rPr>
           <w:b/>
         </w:rPr>
-        <w:t>HDFS: Number of bytes written</w:t>
+        <w:t>Total time spent by all map tasks (ms)</w:t>
       </w:r>
     </w:p>
     <w:p>
@@ -3431,10 +3447,7 @@
         <w:contextualSpacing/>
       </w:pPr>
       <w:r>
-        <w:t xml:space="preserve">The difference here appears to be related to the fact that the partitioner is </w:t>
-      </w:r>
-      <w:r>
-        <w:t>utilizing 13 different reducers.</w:t>
+        <w:t>Map tasks in Case 2 ran for a shorter duration than in Case 1 due to the use of a combiner, which essentially reuses the Reducer class’s functionality to sort and shuffle the data before passing the data to the Reducer for final reduction.</w:t>
       </w:r>
     </w:p>
     <w:p>
@@ -3457,7 +3470,7 @@
         <w:rPr>
           <w:b/>
         </w:rPr>
-        <w:t>Total time spent by all map tasks (ms)</w:t>
+        <w:t>Total time spent by all reduce tasks (ms)</w:t>
       </w:r>
     </w:p>
     <w:p>
@@ -3467,7 +3480,7 @@
         <w:contextualSpacing/>
       </w:pPr>
       <w:r>
-        <w:t>Map tasks in Case 2 ran for a shorter duration than in Case 1 due to the use of a combiner, which essentially reuses the Reducer class’s functionality to sort and shuffle the data before passing the data to the Reducer for final reduction.</w:t>
+        <w:t>Case 3 and Case 4 took longer than Case 1 and Case 2 due to the use of the custom partitioner.  The activity of sorting out the data and assigning it to a specific reducer is the likely cause.</w:t>
       </w:r>
     </w:p>
     <w:p>
@@ -3490,7 +3503,19 @@
         <w:rPr>
           <w:b/>
         </w:rPr>
-        <w:t>Total time spent by all reduce tasks (ms)</w:t>
+        <w:t>Combine input records</w:t>
+      </w:r>
+      <w:r>
+        <w:rPr>
+          <w:b/>
+        </w:rPr>
+        <w:t xml:space="preserve"> / </w:t>
+      </w:r>
+      <w:r>
+        <w:rPr>
+          <w:b/>
+        </w:rPr>
+        <w:t>Combine output records</w:t>
       </w:r>
     </w:p>
     <w:p>
@@ -3499,12 +3524,18 @@
         <w:ind w:left="288"/>
         <w:contextualSpacing/>
       </w:pPr>
+      <w:r>
+        <w:t>Only Case 2 and Case 4 have any combiner input records since those were the only cases for which a combiner was used.</w:t>
+      </w:r>
     </w:p>
     <w:p>
       <w:pPr>
         <w:spacing w:line="240" w:lineRule="auto"/>
         <w:ind w:left="288"/>
         <w:contextualSpacing/>
+        <w:rPr>
+          <w:bCs/>
+        </w:rPr>
       </w:pPr>
     </w:p>
     <w:p>
@@ -3520,7 +3551,7 @@
         <w:rPr>
           <w:b/>
         </w:rPr>
-        <w:t>Combine input records</w:t>
+        <w:t>Reduce shuffle bytes</w:t>
       </w:r>
     </w:p>
     <w:p>
@@ -3529,6 +3560,9 @@
         <w:ind w:left="288"/>
         <w:contextualSpacing/>
       </w:pPr>
+      <w:r>
+        <w:t>There were many more reduce shuffle bytes for Case 3 and Case 4, likely due to the use of a partitioner.  Data needed to be shuffled to more than just one reducer.</w:t>
+      </w:r>
     </w:p>
     <w:p>
       <w:pPr>
@@ -3550,7 +3584,19 @@
         <w:rPr>
           <w:b/>
         </w:rPr>
-        <w:t>Combine output records</w:t>
+        <w:t>Reduce input records</w:t>
+      </w:r>
+      <w:r>
+        <w:rPr>
+          <w:b/>
+        </w:rPr>
+        <w:t xml:space="preserve"> / R</w:t>
+      </w:r>
+      <w:r>
+        <w:rPr>
+          <w:b/>
+        </w:rPr>
+        <w:t>educe output records</w:t>
       </w:r>
     </w:p>
     <w:p>
@@ -3559,6 +3605,9 @@
         <w:ind w:left="288"/>
         <w:contextualSpacing/>
       </w:pPr>
+      <w:r>
+        <w:t>The combiner helped with these two items in Case 2, but oddly it should have also helped with Case 4, despite the table showing that it didn’t.</w:t>
+      </w:r>
     </w:p>
     <w:p>
       <w:pPr>
@@ -3580,7 +3629,7 @@
         <w:rPr>
           <w:b/>
         </w:rPr>
-        <w:t>Reduce shuffle bytes</w:t>
+        <w:t>Spilled Records</w:t>
       </w:r>
     </w:p>
     <w:p>
@@ -3589,96 +3638,17 @@
         <w:ind w:left="288"/>
         <w:contextualSpacing/>
       </w:pPr>
-    </w:p>
-    <w:p>
-      <w:pPr>
-        <w:spacing w:line="240" w:lineRule="auto"/>
-        <w:ind w:left="288"/>
-        <w:contextualSpacing/>
-      </w:pPr>
-    </w:p>
-    <w:p>
-      <w:pPr>
-        <w:spacing w:line="240" w:lineRule="auto"/>
-        <w:ind w:left="288"/>
-        <w:contextualSpacing/>
-        <w:rPr>
-          <w:b/>
-        </w:rPr>
-      </w:pPr>
-      <w:r>
-        <w:rPr>
-          <w:b/>
-        </w:rPr>
-        <w:t>Reduce input records</w:t>
-      </w:r>
-    </w:p>
-    <w:p>
-      <w:pPr>
-        <w:spacing w:line="240" w:lineRule="auto"/>
-        <w:ind w:left="288"/>
-        <w:contextualSpacing/>
-      </w:pPr>
-    </w:p>
-    <w:p>
-      <w:pPr>
-        <w:spacing w:line="240" w:lineRule="auto"/>
-        <w:ind w:left="288"/>
-        <w:contextualSpacing/>
-      </w:pPr>
-    </w:p>
-    <w:p>
-      <w:pPr>
-        <w:spacing w:line="240" w:lineRule="auto"/>
-        <w:ind w:left="288"/>
-        <w:contextualSpacing/>
-        <w:rPr>
-          <w:b/>
-        </w:rPr>
-      </w:pPr>
-      <w:r>
-        <w:rPr>
-          <w:b/>
-        </w:rPr>
-        <w:t>Reduce output records</w:t>
-      </w:r>
-    </w:p>
-    <w:p>
-      <w:pPr>
-        <w:spacing w:line="240" w:lineRule="auto"/>
-        <w:ind w:left="288"/>
-        <w:contextualSpacing/>
-      </w:pPr>
-    </w:p>
-    <w:p>
-      <w:pPr>
-        <w:spacing w:line="240" w:lineRule="auto"/>
-        <w:ind w:left="288"/>
-        <w:contextualSpacing/>
-      </w:pPr>
-    </w:p>
-    <w:p>
-      <w:pPr>
-        <w:spacing w:line="240" w:lineRule="auto"/>
-        <w:ind w:left="288"/>
-        <w:contextualSpacing/>
-        <w:rPr>
-          <w:b/>
-        </w:rPr>
-      </w:pPr>
-      <w:r>
-        <w:rPr>
-          <w:b/>
-        </w:rPr>
-        <w:t>Spilled Records</w:t>
-      </w:r>
-    </w:p>
-    <w:p>
-      <w:pPr>
-        <w:spacing w:line="240" w:lineRule="auto"/>
-        <w:ind w:left="288"/>
-        <w:contextualSpacing/>
-      </w:pPr>
+      <w:r>
+        <w:t>There were fewer spilled records (records written to disk) for Case 2 than for Case 1 due to using the combiner.  The combiner helped by reducing the amount of data needing to be passed into the partitioner.  This should also have been the same for Case 4 versus Case 3, despite the table showing other</w:t>
+      </w:r>
+      <w:r>
+        <w:t>wise</w:t>
+      </w:r>
+      <w:r>
+        <w:t>.</w:t>
+      </w:r>
+      <w:bookmarkStart w:id="0" w:name="_GoBack"/>
+      <w:bookmarkEnd w:id="0"/>
     </w:p>
     <w:p>
       <w:pPr>
@@ -3767,7 +3737,7 @@
 </file>
 
 <file path=word/endnotes.xml><?xml version="1.0" encoding="utf-8"?>
-<w:endnotes xmlns:wpc="http://schemas.microsoft.com/office/word/2010/wordprocessingCanvas" xmlns:mc="http://schemas.openxmlformats.org/markup-compatibility/2006" xmlns:o="urn:schemas-microsoft-com:office:office" xmlns:r="http://schemas.openxmlformats.org/officeDocument/2006/relationships" xmlns:m="http://schemas.openxmlformats.org/officeDocument/2006/math" xmlns:v="urn:schemas-microsoft-com:vml" xmlns:wp14="http://schemas.microsoft.com/office/word/2010/wordprocessingDrawing" xmlns:wp="http://schemas.openxmlformats.org/drawingml/2006/wordprocessingDrawing" xmlns:w10="urn:schemas-microsoft-com:office:word" xmlns:w="http://schemas.openxmlformats.org/wordprocessingml/2006/main" xmlns:w14="http://schemas.microsoft.com/office/word/2010/wordml" xmlns:w15="http://schemas.microsoft.com/office/word/2012/wordml" xmlns:wpg="http://schemas.microsoft.com/office/word/2010/wordprocessingGroup" xmlns:wpi="http://schemas.microsoft.com/office/word/2010/wordprocessingInk" xmlns:wne="http://schemas.microsoft.com/office/word/2006/wordml" xmlns:wps="http://schemas.microsoft.com/office/word/2010/wordprocessingShape" mc:Ignorable="w14 w15 wp14">
+<w:endnotes xmlns:wpc="http://schemas.microsoft.com/office/word/2010/wordprocessingCanvas" xmlns:cx="http://schemas.microsoft.com/office/drawing/2014/chartex" xmlns:cx1="http://schemas.microsoft.com/office/drawing/2015/9/8/chartex" xmlns:cx2="http://schemas.microsoft.com/office/drawing/2015/10/21/chartex" xmlns:cx3="http://schemas.microsoft.com/office/drawing/2016/5/9/chartex" xmlns:cx4="http://schemas.microsoft.com/office/drawing/2016/5/10/chartex" xmlns:cx5="http://schemas.microsoft.com/office/drawing/2016/5/11/chartex" xmlns:cx6="http://schemas.microsoft.com/office/drawing/2016/5/12/chartex" xmlns:cx7="http://schemas.microsoft.com/office/drawing/2016/5/13/chartex" xmlns:cx8="http://schemas.microsoft.com/office/drawing/2016/5/14/chartex" xmlns:mc="http://schemas.openxmlformats.org/markup-compatibility/2006" xmlns:aink="http://schemas.microsoft.com/office/drawing/2016/ink" xmlns:am3d="http://schemas.microsoft.com/office/drawing/2017/model3d" xmlns:o="urn:schemas-microsoft-com:office:office" xmlns:r="http://schemas.openxmlformats.org/officeDocument/2006/relationships" xmlns:m="http://schemas.openxmlformats.org/officeDocument/2006/math" xmlns:v="urn:schemas-microsoft-com:vml" xmlns:wp14="http://schemas.microsoft.com/office/word/2010/wordprocessingDrawing" xmlns:wp="http://schemas.openxmlformats.org/drawingml/2006/wordprocessingDrawing" xmlns:w10="urn:schemas-microsoft-com:office:word" xmlns:w="http://schemas.openxmlformats.org/wordprocessingml/2006/main" xmlns:w14="http://schemas.microsoft.com/office/word/2010/wordml" xmlns:w15="http://schemas.microsoft.com/office/word/2012/wordml" xmlns:w16cid="http://schemas.microsoft.com/office/word/2016/wordml/cid" xmlns:w16se="http://schemas.microsoft.com/office/word/2015/wordml/symex" xmlns:wpg="http://schemas.microsoft.com/office/word/2010/wordprocessingGroup" xmlns:wpi="http://schemas.microsoft.com/office/word/2010/wordprocessingInk" xmlns:wne="http://schemas.microsoft.com/office/word/2006/wordml" xmlns:wps="http://schemas.microsoft.com/office/word/2010/wordprocessingShape" mc:Ignorable="w14 w15 w16se w16cid wp14">
   <w:endnote w:type="separator" w:id="-1">
     <w:p>
       <w:pPr>
@@ -3792,7 +3762,7 @@
 </file>
 
 <file path=word/footnotes.xml><?xml version="1.0" encoding="utf-8"?>
-<w:footnotes xmlns:wpc="http://schemas.microsoft.com/office/word/2010/wordprocessingCanvas" xmlns:mc="http://schemas.openxmlformats.org/markup-compatibility/2006" xmlns:o="urn:schemas-microsoft-com:office:office" xmlns:r="http://schemas.openxmlformats.org/officeDocument/2006/relationships" xmlns:m="http://schemas.openxmlformats.org/officeDocument/2006/math" xmlns:v="urn:schemas-microsoft-com:vml" xmlns:wp14="http://schemas.microsoft.com/office/word/2010/wordprocessingDrawing" xmlns:wp="http://schemas.openxmlformats.org/drawingml/2006/wordprocessingDrawing" xmlns:w10="urn:schemas-microsoft-com:office:word" xmlns:w="http://schemas.openxmlformats.org/wordprocessingml/2006/main" xmlns:w14="http://schemas.microsoft.com/office/word/2010/wordml" xmlns:w15="http://schemas.microsoft.com/office/word/2012/wordml" xmlns:wpg="http://schemas.microsoft.com/office/word/2010/wordprocessingGroup" xmlns:wpi="http://schemas.microsoft.com/office/word/2010/wordprocessingInk" xmlns:wne="http://schemas.microsoft.com/office/word/2006/wordml" xmlns:wps="http://schemas.microsoft.com/office/word/2010/wordprocessingShape" mc:Ignorable="w14 w15 wp14">
+<w:footnotes xmlns:wpc="http://schemas.microsoft.com/office/word/2010/wordprocessingCanvas" xmlns:cx="http://schemas.microsoft.com/office/drawing/2014/chartex" xmlns:cx1="http://schemas.microsoft.com/office/drawing/2015/9/8/chartex" xmlns:cx2="http://schemas.microsoft.com/office/drawing/2015/10/21/chartex" xmlns:cx3="http://schemas.microsoft.com/office/drawing/2016/5/9/chartex" xmlns:cx4="http://schemas.microsoft.com/office/drawing/2016/5/10/chartex" xmlns:cx5="http://schemas.microsoft.com/office/drawing/2016/5/11/chartex" xmlns:cx6="http://schemas.microsoft.com/office/drawing/2016/5/12/chartex" xmlns:cx7="http://schemas.microsoft.com/office/drawing/2016/5/13/chartex" xmlns:cx8="http://schemas.microsoft.com/office/drawing/2016/5/14/chartex" xmlns:mc="http://schemas.openxmlformats.org/markup-compatibility/2006" xmlns:aink="http://schemas.microsoft.com/office/drawing/2016/ink" xmlns:am3d="http://schemas.microsoft.com/office/drawing/2017/model3d" xmlns:o="urn:schemas-microsoft-com:office:office" xmlns:r="http://schemas.openxmlformats.org/officeDocument/2006/relationships" xmlns:m="http://schemas.openxmlformats.org/officeDocument/2006/math" xmlns:v="urn:schemas-microsoft-com:vml" xmlns:wp14="http://schemas.microsoft.com/office/word/2010/wordprocessingDrawing" xmlns:wp="http://schemas.openxmlformats.org/drawingml/2006/wordprocessingDrawing" xmlns:w10="urn:schemas-microsoft-com:office:word" xmlns:w="http://schemas.openxmlformats.org/wordprocessingml/2006/main" xmlns:w14="http://schemas.microsoft.com/office/word/2010/wordml" xmlns:w15="http://schemas.microsoft.com/office/word/2012/wordml" xmlns:w16cid="http://schemas.microsoft.com/office/word/2016/wordml/cid" xmlns:w16se="http://schemas.microsoft.com/office/word/2015/wordml/symex" xmlns:wpg="http://schemas.microsoft.com/office/word/2010/wordprocessingGroup" xmlns:wpi="http://schemas.microsoft.com/office/word/2010/wordprocessingInk" xmlns:wne="http://schemas.microsoft.com/office/word/2006/wordml" xmlns:wps="http://schemas.microsoft.com/office/word/2010/wordprocessingShape" mc:Ignorable="w14 w15 w16se w16cid wp14">
   <w:footnote w:type="separator" w:id="-1">
     <w:p>
       <w:pPr>
@@ -3817,7 +3787,7 @@
 </file>
 
 <file path=word/header1.xml><?xml version="1.0" encoding="utf-8"?>
-<w:hdr xmlns:wpc="http://schemas.microsoft.com/office/word/2010/wordprocessingCanvas" xmlns:mc="http://schemas.openxmlformats.org/markup-compatibility/2006" xmlns:o="urn:schemas-microsoft-com:office:office" xmlns:r="http://schemas.openxmlformats.org/officeDocument/2006/relationships" xmlns:m="http://schemas.openxmlformats.org/officeDocument/2006/math" xmlns:v="urn:schemas-microsoft-com:vml" xmlns:wp14="http://schemas.microsoft.com/office/word/2010/wordprocessingDrawing" xmlns:wp="http://schemas.openxmlformats.org/drawingml/2006/wordprocessingDrawing" xmlns:w10="urn:schemas-microsoft-com:office:word" xmlns:w="http://schemas.openxmlformats.org/wordprocessingml/2006/main" xmlns:w14="http://schemas.microsoft.com/office/word/2010/wordml" xmlns:w15="http://schemas.microsoft.com/office/word/2012/wordml" xmlns:wpg="http://schemas.microsoft.com/office/word/2010/wordprocessingGroup" xmlns:wpi="http://schemas.microsoft.com/office/word/2010/wordprocessingInk" xmlns:wne="http://schemas.microsoft.com/office/word/2006/wordml" xmlns:wps="http://schemas.microsoft.com/office/word/2010/wordprocessingShape" mc:Ignorable="w14 w15 wp14">
+<w:hdr xmlns:wpc="http://schemas.microsoft.com/office/word/2010/wordprocessingCanvas" xmlns:cx="http://schemas.microsoft.com/office/drawing/2014/chartex" xmlns:cx1="http://schemas.microsoft.com/office/drawing/2015/9/8/chartex" xmlns:cx2="http://schemas.microsoft.com/office/drawing/2015/10/21/chartex" xmlns:cx3="http://schemas.microsoft.com/office/drawing/2016/5/9/chartex" xmlns:cx4="http://schemas.microsoft.com/office/drawing/2016/5/10/chartex" xmlns:cx5="http://schemas.microsoft.com/office/drawing/2016/5/11/chartex" xmlns:cx6="http://schemas.microsoft.com/office/drawing/2016/5/12/chartex" xmlns:cx7="http://schemas.microsoft.com/office/drawing/2016/5/13/chartex" xmlns:cx8="http://schemas.microsoft.com/office/drawing/2016/5/14/chartex" xmlns:mc="http://schemas.openxmlformats.org/markup-compatibility/2006" xmlns:aink="http://schemas.microsoft.com/office/drawing/2016/ink" xmlns:am3d="http://schemas.microsoft.com/office/drawing/2017/model3d" xmlns:o="urn:schemas-microsoft-com:office:office" xmlns:r="http://schemas.openxmlformats.org/officeDocument/2006/relationships" xmlns:m="http://schemas.openxmlformats.org/officeDocument/2006/math" xmlns:v="urn:schemas-microsoft-com:vml" xmlns:wp14="http://schemas.microsoft.com/office/word/2010/wordprocessingDrawing" xmlns:wp="http://schemas.openxmlformats.org/drawingml/2006/wordprocessingDrawing" xmlns:w10="urn:schemas-microsoft-com:office:word" xmlns:w="http://schemas.openxmlformats.org/wordprocessingml/2006/main" xmlns:w14="http://schemas.microsoft.com/office/word/2010/wordml" xmlns:w15="http://schemas.microsoft.com/office/word/2012/wordml" xmlns:w16cid="http://schemas.microsoft.com/office/word/2016/wordml/cid" xmlns:w16se="http://schemas.microsoft.com/office/word/2015/wordml/symex" xmlns:wpg="http://schemas.microsoft.com/office/word/2010/wordprocessingGroup" xmlns:wpi="http://schemas.microsoft.com/office/word/2010/wordprocessingInk" xmlns:wne="http://schemas.microsoft.com/office/word/2006/wordml" xmlns:wps="http://schemas.microsoft.com/office/word/2010/wordprocessingShape" mc:Ignorable="w14 w15 w16se w16cid wp14">
   <w:p>
     <w:pPr>
       <w:pStyle w:val="Header"/>
@@ -3840,7 +3810,7 @@
 </file>
 
 <file path=word/numbering.xml><?xml version="1.0" encoding="utf-8"?>
-<w:numbering xmlns:wpc="http://schemas.microsoft.com/office/word/2010/wordprocessingCanvas" xmlns:mc="http://schemas.openxmlformats.org/markup-compatibility/2006" xmlns:o="urn:schemas-microsoft-com:office:office" xmlns:r="http://schemas.openxmlformats.org/officeDocument/2006/relationships" xmlns:m="http://schemas.openxmlformats.org/officeDocument/2006/math" xmlns:v="urn:schemas-microsoft-com:vml" xmlns:wp14="http://schemas.microsoft.com/office/word/2010/wordprocessingDrawing" xmlns:wp="http://schemas.openxmlformats.org/drawingml/2006/wordprocessingDrawing" xmlns:w10="urn:schemas-microsoft-com:office:word" xmlns:w="http://schemas.openxmlformats.org/wordprocessingml/2006/main" xmlns:w14="http://schemas.microsoft.com/office/word/2010/wordml" xmlns:w15="http://schemas.microsoft.com/office/word/2012/wordml" xmlns:wpg="http://schemas.microsoft.com/office/word/2010/wordprocessingGroup" xmlns:wpi="http://schemas.microsoft.com/office/word/2010/wordprocessingInk" xmlns:wne="http://schemas.microsoft.com/office/word/2006/wordml" xmlns:wps="http://schemas.microsoft.com/office/word/2010/wordprocessingShape" mc:Ignorable="w14 w15 wp14">
+<w:numbering xmlns:wpc="http://schemas.microsoft.com/office/word/2010/wordprocessingCanvas" xmlns:cx="http://schemas.microsoft.com/office/drawing/2014/chartex" xmlns:cx1="http://schemas.microsoft.com/office/drawing/2015/9/8/chartex" xmlns:cx2="http://schemas.microsoft.com/office/drawing/2015/10/21/chartex" xmlns:cx3="http://schemas.microsoft.com/office/drawing/2016/5/9/chartex" xmlns:cx4="http://schemas.microsoft.com/office/drawing/2016/5/10/chartex" xmlns:cx5="http://schemas.microsoft.com/office/drawing/2016/5/11/chartex" xmlns:cx6="http://schemas.microsoft.com/office/drawing/2016/5/12/chartex" xmlns:cx7="http://schemas.microsoft.com/office/drawing/2016/5/13/chartex" xmlns:cx8="http://schemas.microsoft.com/office/drawing/2016/5/14/chartex" xmlns:mc="http://schemas.openxmlformats.org/markup-compatibility/2006" xmlns:aink="http://schemas.microsoft.com/office/drawing/2016/ink" xmlns:am3d="http://schemas.microsoft.com/office/drawing/2017/model3d" xmlns:o="urn:schemas-microsoft-com:office:office" xmlns:r="http://schemas.openxmlformats.org/officeDocument/2006/relationships" xmlns:m="http://schemas.openxmlformats.org/officeDocument/2006/math" xmlns:v="urn:schemas-microsoft-com:vml" xmlns:wp14="http://schemas.microsoft.com/office/word/2010/wordprocessingDrawing" xmlns:wp="http://schemas.openxmlformats.org/drawingml/2006/wordprocessingDrawing" xmlns:w10="urn:schemas-microsoft-com:office:word" xmlns:w="http://schemas.openxmlformats.org/wordprocessingml/2006/main" xmlns:w14="http://schemas.microsoft.com/office/word/2010/wordml" xmlns:w15="http://schemas.microsoft.com/office/word/2012/wordml" xmlns:w16cid="http://schemas.microsoft.com/office/word/2016/wordml/cid" xmlns:w16se="http://schemas.microsoft.com/office/word/2015/wordml/symex" xmlns:wpg="http://schemas.microsoft.com/office/word/2010/wordprocessingGroup" xmlns:wpi="http://schemas.microsoft.com/office/word/2010/wordprocessingInk" xmlns:wne="http://schemas.microsoft.com/office/word/2006/wordml" xmlns:wps="http://schemas.microsoft.com/office/word/2010/wordprocessingShape" mc:Ignorable="w14 w15 w16se w16cid wp14">
   <w:abstractNum w:abstractNumId="0" w15:restartNumberingAfterBreak="0">
     <w:nsid w:val="0D466A78"/>
     <w:multiLevelType w:val="hybridMultilevel"/>
@@ -3937,7 +3907,7 @@
 </file>
 
 <file path=word/styles.xml><?xml version="1.0" encoding="utf-8"?>
-<w:styles xmlns:mc="http://schemas.openxmlformats.org/markup-compatibility/2006" xmlns:r="http://schemas.openxmlformats.org/officeDocument/2006/relationships" xmlns:w="http://schemas.openxmlformats.org/wordprocessingml/2006/main" xmlns:w14="http://schemas.microsoft.com/office/word/2010/wordml" xmlns:w15="http://schemas.microsoft.com/office/word/2012/wordml" mc:Ignorable="w14 w15">
+<w:styles xmlns:mc="http://schemas.openxmlformats.org/markup-compatibility/2006" xmlns:r="http://schemas.openxmlformats.org/officeDocument/2006/relationships" xmlns:w="http://schemas.openxmlformats.org/wordprocessingml/2006/main" xmlns:w14="http://schemas.microsoft.com/office/word/2010/wordml" xmlns:w15="http://schemas.microsoft.com/office/word/2012/wordml" xmlns:w16cid="http://schemas.microsoft.com/office/word/2016/wordml/cid" xmlns:w16se="http://schemas.microsoft.com/office/word/2015/wordml/symex" mc:Ignorable="w14 w15 w16se w16cid">
   <w:docDefaults>
     <w:rPrDefault>
       <w:rPr>
@@ -3947,7 +3917,7 @@
     </w:rPrDefault>
     <w:pPrDefault/>
   </w:docDefaults>
-  <w:latentStyles w:defLockedState="0" w:defUIPriority="99" w:defSemiHidden="0" w:defUnhideWhenUsed="0" w:defQFormat="0" w:count="371">
+  <w:latentStyles w:defLockedState="0" w:defUIPriority="99" w:defSemiHidden="0" w:defUnhideWhenUsed="0" w:defQFormat="0" w:count="377">
     <w:lsdException w:name="Normal" w:uiPriority="0" w:qFormat="1"/>
     <w:lsdException w:name="heading 1" w:uiPriority="9" w:qFormat="1"/>
     <w:lsdException w:name="heading 2" w:semiHidden="1" w:uiPriority="9" w:unhideWhenUsed="1" w:qFormat="1"/>
@@ -4095,11 +4065,8 @@
     <w:lsdException w:name="Table 3D effects 3" w:semiHidden="1" w:unhideWhenUsed="1"/>
     <w:lsdException w:name="Table Contemporary" w:semiHidden="1" w:unhideWhenUsed="1"/>
     <w:lsdException w:name="Table Elegant" w:semiHidden="1" w:unhideWhenUsed="1"/>
-    <w:lsdException w:name="Table Professional" w:semiHidden="1" w:unhideWhenUsed="1"/>
     <w:lsdException w:name="Table Subtle 1" w:semiHidden="1" w:unhideWhenUsed="1"/>
     <w:lsdException w:name="Table Subtle 2" w:semiHidden="1" w:unhideWhenUsed="1"/>
-    <w:lsdException w:name="Table Web 1" w:semiHidden="1" w:unhideWhenUsed="1"/>
-    <w:lsdException w:name="Table Web 2" w:semiHidden="1" w:unhideWhenUsed="1"/>
     <w:lsdException w:name="Table Web 3" w:semiHidden="1" w:unhideWhenUsed="1"/>
     <w:lsdException w:name="Balloon Text" w:semiHidden="1" w:unhideWhenUsed="1"/>
     <w:lsdException w:name="Table Grid" w:uiPriority="39"/>
@@ -4319,6 +4286,12 @@
     <w:lsdException w:name="List Table 5 Dark Accent 6" w:uiPriority="50"/>
     <w:lsdException w:name="List Table 6 Colorful Accent 6" w:uiPriority="51"/>
     <w:lsdException w:name="List Table 7 Colorful Accent 6" w:uiPriority="52"/>
+    <w:lsdException w:name="Mention" w:semiHidden="1" w:unhideWhenUsed="1"/>
+    <w:lsdException w:name="Smart Hyperlink" w:semiHidden="1" w:unhideWhenUsed="1"/>
+    <w:lsdException w:name="Hashtag" w:semiHidden="1" w:unhideWhenUsed="1"/>
+    <w:lsdException w:name="Unresolved Mention" w:semiHidden="1" w:unhideWhenUsed="1"/>
+    <w:lsdException w:name="Smart Link" w:semiHidden="1" w:unhideWhenUsed="1"/>
+    <w:lsdException w:name="Smart Link Error" w:semiHidden="1" w:unhideWhenUsed="1"/>
   </w:latentStyles>
   <w:style w:type="paragraph" w:default="1" w:styleId="Normal">
     <w:name w:val="Normal"/>
@@ -4692,7 +4665,7 @@
 </file>
 
 <file path=customXml/itemProps1.xml><?xml version="1.0" encoding="utf-8"?>
-<ds:datastoreItem xmlns:ds="http://schemas.openxmlformats.org/officeDocument/2006/customXml" ds:itemID="{9D87AE93-E21E-4AE6-B286-13F318AC4CDB}">
+<ds:datastoreItem xmlns:ds="http://schemas.openxmlformats.org/officeDocument/2006/customXml" ds:itemID="{3A999188-5BEC-49E1-939F-592B4F2621E9}">
   <ds:schemaRefs>
     <ds:schemaRef ds:uri="http://schemas.openxmlformats.org/officeDocument/2006/bibliography"/>
   </ds:schemaRefs>

</xml_diff>